<commit_message>
Markers for states works counties in progress
</commit_message>
<xml_diff>
--- a/project3/Ref.docx
+++ b/project3/Ref.docx
@@ -149,18 +149,12 @@
       <w:bookmarkStart w:id="0" w:name="_Hlk56593528"/>
       <w:r>
         <w:lastRenderedPageBreak/>
-        <w:t>01:</w:t>
-      </w:r>
-      <w:r>
-        <w:t xml:space="preserve">    "Alabama"</w:t>
-      </w:r>
-    </w:p>
-    <w:p>
-      <w:r>
-        <w:t>02:</w:t>
-      </w:r>
-      <w:r>
-        <w:t xml:space="preserve">    "Alaska"</w:t>
+        <w:t>01:    "Alabama"</w:t>
+      </w:r>
+    </w:p>
+    <w:p>
+      <w:r>
+        <w:t>02:    "Alaska"</w:t>
       </w:r>
     </w:p>
     <w:p>
@@ -170,26 +164,17 @@
     </w:p>
     <w:p>
       <w:r>
-        <w:t>04:</w:t>
-      </w:r>
-      <w:r>
-        <w:t xml:space="preserve">    "Arizona",</w:t>
-      </w:r>
-    </w:p>
-    <w:p>
-      <w:r>
-        <w:t>05:</w:t>
-      </w:r>
-      <w:r>
-        <w:t xml:space="preserve">    "Arkansas"</w:t>
-      </w:r>
-    </w:p>
-    <w:p>
-      <w:r>
-        <w:t>06:</w:t>
-      </w:r>
-      <w:r>
-        <w:t xml:space="preserve">    "California"</w:t>
+        <w:t>04:    "Arizona"</w:t>
+      </w:r>
+    </w:p>
+    <w:p>
+      <w:r>
+        <w:t>05:    "Arkansas"</w:t>
+      </w:r>
+    </w:p>
+    <w:p>
+      <w:r>
+        <w:t>06:    "California"</w:t>
       </w:r>
     </w:p>
     <w:p>
@@ -199,10 +184,7 @@
     </w:p>
     <w:p>
       <w:r>
-        <w:t>08:</w:t>
-      </w:r>
-      <w:r>
-        <w:t xml:space="preserve">    "Colorado"</w:t>
+        <w:t>08:    "Colorado"</w:t>
       </w:r>
     </w:p>
     <w:p>
@@ -213,34 +195,22 @@
         <w:t xml:space="preserve"> </w:t>
       </w:r>
       <w:r>
-        <w:t xml:space="preserve">   </w:t>
-      </w:r>
-      <w:r>
-        <w:t>"Connecticut"</w:t>
-      </w:r>
-    </w:p>
-    <w:p>
-      <w:r>
-        <w:t>10:</w:t>
-      </w:r>
-      <w:r>
-        <w:t xml:space="preserve">    "Delaware"</w:t>
-      </w:r>
-    </w:p>
-    <w:p>
-      <w:r>
-        <w:t xml:space="preserve">11: </w:t>
-      </w:r>
-      <w:r>
-        <w:t xml:space="preserve">    "District of Columbia"</w:t>
-      </w:r>
-    </w:p>
-    <w:p>
-      <w:r>
-        <w:t>12:</w:t>
-      </w:r>
-      <w:r>
-        <w:t xml:space="preserve">    "Florida"</w:t>
+        <w:t xml:space="preserve">   "Connecticut"</w:t>
+      </w:r>
+    </w:p>
+    <w:p>
+      <w:r>
+        <w:t>10:    "Delaware"</w:t>
+      </w:r>
+    </w:p>
+    <w:p>
+      <w:r>
+        <w:t>11:     "District of Columbia"</w:t>
+      </w:r>
+    </w:p>
+    <w:p>
+      <w:r>
+        <w:t>12:    "Florida"</w:t>
       </w:r>
     </w:p>
     <w:p>
@@ -261,34 +231,22 @@
     </w:p>
     <w:p>
       <w:r>
-        <w:t>15:</w:t>
-      </w:r>
-      <w:r>
-        <w:t xml:space="preserve">    "Hawaii"</w:t>
-      </w:r>
-    </w:p>
-    <w:p>
-      <w:r>
-        <w:t>16:</w:t>
-      </w:r>
-      <w:r>
-        <w:t xml:space="preserve">    "Idaho"</w:t>
-      </w:r>
-    </w:p>
-    <w:p>
-      <w:r>
-        <w:t xml:space="preserve">17:    </w:t>
-      </w:r>
-      <w:r>
-        <w:t>"Illinois"</w:t>
-      </w:r>
-    </w:p>
-    <w:p>
-      <w:r>
-        <w:t>18:</w:t>
-      </w:r>
-      <w:r>
-        <w:t xml:space="preserve">    "Indiana"</w:t>
+        <w:t>15:    "Hawaii"</w:t>
+      </w:r>
+    </w:p>
+    <w:p>
+      <w:r>
+        <w:t>16:    "Idaho"</w:t>
+      </w:r>
+    </w:p>
+    <w:p>
+      <w:r>
+        <w:t>17:    "Illinois"</w:t>
+      </w:r>
+    </w:p>
+    <w:p>
+      <w:r>
+        <w:t>18:    "Indiana"</w:t>
       </w:r>
     </w:p>
     <w:p>
@@ -299,26 +257,17 @@
         <w:t xml:space="preserve"> </w:t>
       </w:r>
       <w:r>
-        <w:t xml:space="preserve">   </w:t>
-      </w:r>
-      <w:r>
-        <w:t>"Iowa"</w:t>
-      </w:r>
-    </w:p>
-    <w:p>
-      <w:r>
-        <w:t>20:</w:t>
-      </w:r>
-      <w:r>
-        <w:t xml:space="preserve">    "Kansas"</w:t>
-      </w:r>
-    </w:p>
-    <w:p>
-      <w:r>
-        <w:t>21:</w:t>
-      </w:r>
-      <w:r>
-        <w:t xml:space="preserve">    "Kentucky"</w:t>
+        <w:t xml:space="preserve">   "Iowa"</w:t>
+      </w:r>
+    </w:p>
+    <w:p>
+      <w:r>
+        <w:t>20:    "Kansas"</w:t>
+      </w:r>
+    </w:p>
+    <w:p>
+      <w:r>
+        <w:t>21:    "Kentucky"</w:t>
       </w:r>
     </w:p>
     <w:p>
@@ -340,26 +289,17 @@
         <w:t xml:space="preserve"> </w:t>
       </w:r>
       <w:r>
-        <w:t xml:space="preserve">   </w:t>
-      </w:r>
-      <w:r>
-        <w:t>"Maine"</w:t>
-      </w:r>
-    </w:p>
-    <w:p>
-      <w:r>
-        <w:t>24:</w:t>
-      </w:r>
-      <w:r>
-        <w:t xml:space="preserve">    "Maryland"</w:t>
-      </w:r>
-    </w:p>
-    <w:p>
-      <w:r>
-        <w:t>25:</w:t>
-      </w:r>
-      <w:r>
-        <w:t xml:space="preserve">    "Massachusetts"</w:t>
+        <w:t xml:space="preserve">   "Maine"</w:t>
+      </w:r>
+    </w:p>
+    <w:p>
+      <w:r>
+        <w:t>24:    "Maryland"</w:t>
+      </w:r>
+    </w:p>
+    <w:p>
+      <w:r>
+        <w:t>25:    "Massachusetts"</w:t>
       </w:r>
     </w:p>
     <w:p>
@@ -370,18 +310,12 @@
         <w:t xml:space="preserve"> </w:t>
       </w:r>
       <w:r>
-        <w:t xml:space="preserve">   </w:t>
-      </w:r>
-      <w:r>
-        <w:t>"Michigan"</w:t>
-      </w:r>
-    </w:p>
-    <w:p>
-      <w:r>
-        <w:t>27:</w:t>
-      </w:r>
-      <w:r>
-        <w:t xml:space="preserve">    "Minnesota"</w:t>
+        <w:t xml:space="preserve">   "Michigan"</w:t>
+      </w:r>
+    </w:p>
+    <w:p>
+      <w:r>
+        <w:t>27:    "Minnesota"</w:t>
       </w:r>
     </w:p>
     <w:p>
@@ -392,18 +326,12 @@
         <w:t xml:space="preserve"> </w:t>
       </w:r>
       <w:r>
-        <w:t xml:space="preserve">   </w:t>
-      </w:r>
-      <w:r>
-        <w:t>"Mississippi"</w:t>
-      </w:r>
-    </w:p>
-    <w:p>
-      <w:r>
-        <w:t xml:space="preserve">29:    </w:t>
-      </w:r>
-      <w:r>
-        <w:t>"Missouri"</w:t>
+        <w:t xml:space="preserve">   "Mississippi"</w:t>
+      </w:r>
+    </w:p>
+    <w:p>
+      <w:r>
+        <w:t>29:    "Missouri"</w:t>
       </w:r>
     </w:p>
     <w:p>
@@ -415,32 +343,17 @@
     </w:p>
     <w:p>
       <w:r>
-        <w:t>30:</w:t>
-      </w:r>
-      <w:r>
-        <w:t xml:space="preserve">  </w:t>
-      </w:r>
-      <w:r>
-        <w:t xml:space="preserve">  </w:t>
-      </w:r>
-      <w:r>
-        <w:t>"Montana"</w:t>
-      </w:r>
-    </w:p>
-    <w:p>
-      <w:r>
-        <w:t>31:</w:t>
-      </w:r>
-      <w:r>
-        <w:t xml:space="preserve">    "Nebraska"</w:t>
-      </w:r>
-    </w:p>
-    <w:p>
-      <w:r>
-        <w:t>32:</w:t>
-      </w:r>
-      <w:r>
-        <w:t xml:space="preserve">    "Nevada"</w:t>
+        <w:t>30:    "Montana"</w:t>
+      </w:r>
+    </w:p>
+    <w:p>
+      <w:r>
+        <w:t>31:    "Nebraska"</w:t>
+      </w:r>
+    </w:p>
+    <w:p>
+      <w:r>
+        <w:t>32:    "Nevada"</w:t>
       </w:r>
     </w:p>
     <w:p>
@@ -456,18 +369,12 @@
     </w:p>
     <w:p>
       <w:r>
-        <w:t>34:</w:t>
-      </w:r>
-      <w:r>
-        <w:t xml:space="preserve">    "New Jersey"</w:t>
-      </w:r>
-    </w:p>
-    <w:p>
-      <w:r>
-        <w:t xml:space="preserve">35:   </w:t>
-      </w:r>
-      <w:r>
-        <w:t xml:space="preserve"> "New Mexico"</w:t>
+        <w:t>34:    "New Jersey"</w:t>
+      </w:r>
+    </w:p>
+    <w:p>
+      <w:r>
+        <w:t>35:    "New Mexico"</w:t>
       </w:r>
     </w:p>
     <w:p>
@@ -478,58 +385,37 @@
         <w:t xml:space="preserve"> </w:t>
       </w:r>
       <w:r>
-        <w:t xml:space="preserve">   </w:t>
-      </w:r>
-      <w:r>
-        <w:t>"New York"</w:t>
-      </w:r>
-    </w:p>
-    <w:p>
-      <w:r>
-        <w:t>37:</w:t>
-      </w:r>
-      <w:r>
-        <w:t xml:space="preserve">    "North Carolina"</w:t>
-      </w:r>
-    </w:p>
-    <w:p>
-      <w:r>
-        <w:t>38:</w:t>
-      </w:r>
-      <w:r>
-        <w:t xml:space="preserve">    "North Dakota"</w:t>
-      </w:r>
-    </w:p>
-    <w:p>
-      <w:r>
-        <w:t>39:</w:t>
-      </w:r>
-      <w:r>
-        <w:t xml:space="preserve">    "Ohio"</w:t>
-      </w:r>
-    </w:p>
-    <w:p>
-      <w:r>
-        <w:t>40:</w:t>
-      </w:r>
-      <w:r>
-        <w:t xml:space="preserve">    "Oklahoma"</w:t>
-      </w:r>
-    </w:p>
-    <w:p>
-      <w:r>
-        <w:t>41:</w:t>
-      </w:r>
-      <w:r>
-        <w:t xml:space="preserve">    "Oregon"</w:t>
-      </w:r>
-    </w:p>
-    <w:p>
-      <w:r>
-        <w:t>42:</w:t>
-      </w:r>
-      <w:r>
-        <w:t xml:space="preserve">    "Pennsylvania"</w:t>
+        <w:t xml:space="preserve">   "New York"</w:t>
+      </w:r>
+    </w:p>
+    <w:p>
+      <w:r>
+        <w:t>37:    "North Carolina"</w:t>
+      </w:r>
+    </w:p>
+    <w:p>
+      <w:r>
+        <w:t>38:    "North Dakota"</w:t>
+      </w:r>
+    </w:p>
+    <w:p>
+      <w:r>
+        <w:t>39:    "Ohio"</w:t>
+      </w:r>
+    </w:p>
+    <w:p>
+      <w:r>
+        <w:t>40:    "Oklahoma"</w:t>
+      </w:r>
+    </w:p>
+    <w:p>
+      <w:r>
+        <w:t>41:    "Oregon"</w:t>
+      </w:r>
+    </w:p>
+    <w:p>
+      <w:r>
+        <w:t>42:    "Pennsylvania"</w:t>
       </w:r>
     </w:p>
     <w:p>
@@ -539,10 +425,7 @@
     </w:p>
     <w:p>
       <w:r>
-        <w:t>44:</w:t>
-      </w:r>
-      <w:r>
-        <w:t xml:space="preserve">    "Rhode Island"</w:t>
+        <w:t>44:    "Rhode Island"</w:t>
       </w:r>
     </w:p>
     <w:p>
@@ -553,24 +436,12 @@
         <w:t xml:space="preserve"> </w:t>
       </w:r>
       <w:r>
-        <w:t xml:space="preserve">   </w:t>
-      </w:r>
-      <w:r>
-        <w:t>"South Carolina"</w:t>
-      </w:r>
-    </w:p>
-    <w:p>
-      <w:r>
-        <w:t>46:</w:t>
-      </w:r>
-      <w:r>
-        <w:t xml:space="preserve">  </w:t>
-      </w:r>
-      <w:r>
-        <w:t xml:space="preserve">  </w:t>
-      </w:r>
-      <w:r>
-        <w:t>"South Dakota"</w:t>
+        <w:t xml:space="preserve">   "South Carolina"</w:t>
+      </w:r>
+    </w:p>
+    <w:p>
+      <w:r>
+        <w:t>46:    "South Dakota"</w:t>
       </w:r>
     </w:p>
     <w:p>
@@ -581,15 +452,12 @@
         <w:t xml:space="preserve"> </w:t>
       </w:r>
       <w:r>
-        <w:t>"Tennessee",</w:t>
-      </w:r>
-    </w:p>
-    <w:p>
-      <w:r>
-        <w:t>48:</w:t>
-      </w:r>
-      <w:r>
-        <w:t xml:space="preserve">    "Texas"</w:t>
+        <w:t>"Tennessee"</w:t>
+      </w:r>
+    </w:p>
+    <w:p>
+      <w:r>
+        <w:t>48:    "Texas"</w:t>
       </w:r>
     </w:p>
     <w:p>
@@ -600,10 +468,7 @@
         <w:t xml:space="preserve"> </w:t>
       </w:r>
       <w:r>
-        <w:t xml:space="preserve">   </w:t>
-      </w:r>
-      <w:r>
-        <w:t>"Utah"</w:t>
+        <w:t xml:space="preserve">   "Utah"</w:t>
       </w:r>
     </w:p>
     <w:p>
@@ -614,18 +479,12 @@
         <w:t xml:space="preserve"> </w:t>
       </w:r>
       <w:r>
-        <w:t xml:space="preserve">   </w:t>
-      </w:r>
-      <w:r>
-        <w:t>"Vermont"</w:t>
-      </w:r>
-    </w:p>
-    <w:p>
-      <w:r>
-        <w:t>51:</w:t>
-      </w:r>
-      <w:r>
-        <w:t xml:space="preserve">    "Virginia"</w:t>
+        <w:t xml:space="preserve">   "Vermont"</w:t>
+      </w:r>
+    </w:p>
+    <w:p>
+      <w:r>
+        <w:t>51:    "Virginia"</w:t>
       </w:r>
     </w:p>
     <w:p>
@@ -641,48 +500,74 @@
         <w:t xml:space="preserve"> </w:t>
       </w:r>
       <w:r>
-        <w:t xml:space="preserve">   </w:t>
-      </w:r>
-      <w:r>
-        <w:t>"Washington"</w:t>
-      </w:r>
-    </w:p>
-    <w:p>
-      <w:r>
-        <w:t>54:</w:t>
-      </w:r>
-      <w:r>
-        <w:t xml:space="preserve">    "West Virginia"</w:t>
-      </w:r>
-    </w:p>
-    <w:p>
-      <w:r>
-        <w:t>55:</w:t>
-      </w:r>
-      <w:r>
-        <w:t xml:space="preserve">    "Wisconsin"</w:t>
-      </w:r>
-    </w:p>
-    <w:p>
-      <w:r>
-        <w:t>56:</w:t>
-      </w:r>
-      <w:r>
-        <w:t xml:space="preserve">    "Wyoming"</w:t>
+        <w:t xml:space="preserve">   "Washington"</w:t>
+      </w:r>
+    </w:p>
+    <w:p>
+      <w:r>
+        <w:t>54:    "West Virginia"</w:t>
+      </w:r>
+    </w:p>
+    <w:p>
+      <w:r>
+        <w:t>55:    "Wisconsin"</w:t>
+      </w:r>
+    </w:p>
+    <w:p>
+      <w:r>
+        <w:t>56:    "Wyoming"</w:t>
       </w:r>
     </w:p>
     <w:p/>
     <w:p>
-      <w:pPr>
-        <w:pStyle w:val="ListParagraph"/>
-        <w:numPr>
-          <w:ilvl w:val="0"/>
-          <w:numId w:val="1"/>
-        </w:numPr>
-      </w:pPr>
-      <w:bookmarkStart w:id="1" w:name="_GoBack"/>
-      <w:bookmarkEnd w:id="1"/>
-    </w:p>
+      <w:hyperlink r:id="rId9" w:history="1">
+        <w:r>
+          <w:rPr>
+            <w:rStyle w:val="Hyperlink"/>
+          </w:rPr>
+          <w:t>https://docs.mapbox.com/help/how-mapbox-works/geocoding/</w:t>
+        </w:r>
+      </w:hyperlink>
+    </w:p>
+    <w:p>
+      <w:hyperlink r:id="rId10" w:anchor="geocoding" w:history="1">
+        <w:r>
+          <w:rPr>
+            <w:rStyle w:val="Hyperlink"/>
+          </w:rPr>
+          <w:t>https://docs.mapbox.com/api/search/#geocoding</w:t>
+        </w:r>
+      </w:hyperlink>
+    </w:p>
+    <w:bookmarkStart w:id="1" w:name="_GoBack"/>
+    <w:p>
+      <w:r>
+        <w:fldChar w:fldCharType="begin"/>
+      </w:r>
+      <w:r>
+        <w:instrText xml:space="preserve"> HYPERLINK "h</w:instrText>
+      </w:r>
+      <w:r>
+        <w:instrText xml:space="preserve">ttps://api.mapbox.com/geocoding/v5/mapbox.places/pennsylvania.json?access_token=pk.eyJ1IjoiY2VsMTM2OSIsImEiOiJja2hmNzYyZDQwb2ExMnpwNXdwaWJyOHllIn0.FPJLn2H_xaYcX9VRMEpoUA" </w:instrText>
+      </w:r>
+      <w:r>
+        <w:fldChar w:fldCharType="separate"/>
+      </w:r>
+      <w:r>
+        <w:rPr>
+          <w:rStyle w:val="Hyperlink"/>
+        </w:rPr>
+        <w:t>https://api.mapbox.com/geocoding/v5/mapbox.places/pennsylvania.json?access_token=pk.eyJ1IjoiY2VsMTM2OSIsImEiOiJja2hmNzYyZDQwb2ExMnpwNXdwaWJyOHllIn0.FPJLn2H_xaYcX9VRMEpoUA</w:t>
+      </w:r>
+      <w:r>
+        <w:rPr>
+          <w:rStyle w:val="Hyperlink"/>
+        </w:rPr>
+        <w:fldChar w:fldCharType="end"/>
+      </w:r>
+    </w:p>
+    <w:bookmarkEnd w:id="1"/>
+    <w:p/>
     <w:bookmarkEnd w:id="0"/>
     <w:p/>
     <w:sectPr>

</xml_diff>